<commit_message>
Added "group 10" to final report
</commit_message>
<xml_diff>
--- a/Report/Group_10_Final_Report.docx
+++ b/Report/Group_10_Final_Report.docx
@@ -250,9 +250,24 @@
           <w:rFonts w:ascii="Arial" w:hAnsi="Arial" w:cs="Arial"/>
           <w:sz w:val="38"/>
           <w:szCs w:val="52"/>
-          <w:lang w:val="en-US"/>
-        </w:rPr>
-      </w:pPr>
+        </w:rPr>
+      </w:pPr>
+      <w:r>
+        <w:rPr>
+          <w:rFonts w:ascii="Arial" w:hAnsi="Arial" w:cs="Arial"/>
+          <w:sz w:val="38"/>
+          <w:szCs w:val="52"/>
+        </w:rPr>
+        <w:t>G</w:t>
+      </w:r>
+      <w:r>
+        <w:rPr>
+          <w:rFonts w:ascii="Arial" w:hAnsi="Arial" w:cs="Arial"/>
+          <w:sz w:val="38"/>
+          <w:szCs w:val="52"/>
+        </w:rPr>
+        <w:t>roup 10</w:t>
+      </w:r>
     </w:p>
     <w:p>
       <w:pPr>
@@ -262,7 +277,6 @@
           <w:rFonts w:ascii="Arial" w:hAnsi="Arial" w:cs="Arial"/>
           <w:sz w:val="38"/>
           <w:szCs w:val="52"/>
-          <w:lang w:val="en-US"/>
         </w:rPr>
       </w:pPr>
     </w:p>
@@ -275,7 +289,6 @@
           <w:color w:val="000000" w:themeColor="text1"/>
           <w:sz w:val="36"/>
           <w:szCs w:val="48"/>
-          <w:lang w:val="en-US"/>
         </w:rPr>
       </w:pPr>
     </w:p>

</xml_diff>